<commit_message>
Added more ideas in the outlines
</commit_message>
<xml_diff>
--- a/docs/Manuscript/iMedBotManuscrptOutline.docx
+++ b/docs/Manuscript/iMedBotManuscrptOutline.docx
@@ -190,6 +190,46 @@
       </w:r>
       <w:r>
         <w:t>dical doctors and researchers)</w:t>
+      </w:r>
+    </w:p>
+    <w:p>
+      <w:pPr>
+        <w:pStyle w:val="ListParagraph"/>
+        <w:numPr>
+          <w:ilvl w:val="0"/>
+          <w:numId w:val="1"/>
+        </w:numPr>
+      </w:pPr>
+      <w:r>
+        <w:t xml:space="preserve">How </w:t>
+      </w:r>
+      <w:proofErr w:type="spellStart"/>
+      <w:r>
+        <w:t>iMedBot</w:t>
+      </w:r>
+      <w:proofErr w:type="spellEnd"/>
+      <w:r>
+        <w:t xml:space="preserve"> was deployed from </w:t>
+      </w:r>
+      <w:proofErr w:type="spellStart"/>
+      <w:r>
+        <w:t>github</w:t>
+      </w:r>
+      <w:proofErr w:type="spellEnd"/>
+      <w:r>
+        <w:t xml:space="preserve"> to AWA.</w:t>
+      </w:r>
+    </w:p>
+    <w:p>
+      <w:pPr>
+        <w:pStyle w:val="ListParagraph"/>
+        <w:numPr>
+          <w:ilvl w:val="0"/>
+          <w:numId w:val="1"/>
+        </w:numPr>
+      </w:pPr>
+      <w:r>
+        <w:t>How to access iMedBot.</w:t>
       </w:r>
     </w:p>
     <w:p>

</xml_diff>